<commit_message>
Created Class Diagram & added section to documentation
</commit_message>
<xml_diff>
--- a/milestone3/Milestone3.docx
+++ b/milestone3/Milestone3.docx
@@ -567,15 +567,7 @@
         <w:rPr>
           <w:rFonts w:ascii="Calibri" w:hAnsi="Calibri" w:cs="Calibri"/>
         </w:rPr>
-        <w:t>. This process also helped with the process of identifyin</w:t>
-      </w:r>
-      <w:bookmarkStart w:id="0" w:name="_GoBack"/>
-      <w:bookmarkEnd w:id="0"/>
-      <w:r>
-        <w:rPr>
-          <w:rFonts w:ascii="Calibri" w:hAnsi="Calibri" w:cs="Calibri"/>
-        </w:rPr>
-        <w:t>g which pieces could be decoupled and aided in deciding which functions should be related to which functions and which functions could be factored out and re-used.</w:t>
+        <w:t>. This process also helped with the process of identifying which pieces could be decoupled and aided in deciding which functions should be related to which functions and which functions could be factored out and re-used.</w:t>
       </w:r>
     </w:p>
     <w:p>
@@ -625,8 +617,229 @@
         <w:rPr>
           <w:rFonts w:ascii="Calibri" w:hAnsi="Calibri" w:cs="Calibri"/>
         </w:rPr>
-        <w:t>The original class model was</w:t>
+        <w:t>Ahead is an image of the original class model used for the creation of this project:</w:t>
       </w:r>
+    </w:p>
+    <w:p>
+      <w:pPr>
+        <w:pStyle w:val="Standard"/>
+        <w:spacing w:line="360" w:lineRule="auto"/>
+        <w:jc w:val="both"/>
+        <w:rPr>
+          <w:rFonts w:ascii="Calibri" w:hAnsi="Calibri" w:cs="Calibri"/>
+        </w:rPr>
+      </w:pPr>
+    </w:p>
+    <w:p>
+      <w:pPr>
+        <w:pStyle w:val="Standard"/>
+        <w:spacing w:line="360" w:lineRule="auto"/>
+        <w:jc w:val="both"/>
+        <w:rPr>
+          <w:rFonts w:ascii="Calibri" w:hAnsi="Calibri" w:cs="Calibri"/>
+        </w:rPr>
+      </w:pPr>
+      <w:r>
+        <w:rPr>
+          <w:rFonts w:ascii="Calibri" w:hAnsi="Calibri" w:cs="Calibri"/>
+        </w:rPr>
+        <w:pict>
+          <v:shapetype id="_x0000_t75" coordsize="21600,21600" o:spt="75" o:preferrelative="t" path="m@4@5l@4@11@9@11@9@5xe" filled="f" stroked="f">
+            <v:stroke joinstyle="miter"/>
+            <v:formulas>
+              <v:f eqn="if lineDrawn pixelLineWidth 0"/>
+              <v:f eqn="sum @0 1 0"/>
+              <v:f eqn="sum 0 0 @1"/>
+              <v:f eqn="prod @2 1 2"/>
+              <v:f eqn="prod @3 21600 pixelWidth"/>
+              <v:f eqn="prod @3 21600 pixelHeight"/>
+              <v:f eqn="sum @0 0 1"/>
+              <v:f eqn="prod @6 1 2"/>
+              <v:f eqn="prod @7 21600 pixelWidth"/>
+              <v:f eqn="sum @8 21600 0"/>
+              <v:f eqn="prod @7 21600 pixelHeight"/>
+              <v:f eqn="sum @10 21600 0"/>
+            </v:formulas>
+            <v:path o:extrusionok="f" gradientshapeok="t" o:connecttype="rect"/>
+            <o:lock v:ext="edit" aspectratio="t"/>
+          </v:shapetype>
+          <v:shape id="_x0000_i1025" type="#_x0000_t75" style="width:481.5pt;height:306.75pt">
+            <v:imagedata r:id="rId8" o:title="classDiagram"/>
+          </v:shape>
+        </w:pict>
+      </w:r>
+    </w:p>
+    <w:p>
+      <w:pPr>
+        <w:pStyle w:val="Standard"/>
+        <w:spacing w:line="360" w:lineRule="auto"/>
+        <w:ind w:left="709"/>
+        <w:rPr>
+          <w:rFonts w:cs="Times New Roman"/>
+          <w:color w:val="00B0F0"/>
+          <w:sz w:val="20"/>
+          <w:szCs w:val="20"/>
+        </w:rPr>
+      </w:pPr>
+      <w:r>
+        <w:rPr>
+          <w:rFonts w:cs="Times New Roman"/>
+          <w:color w:val="00B0F0"/>
+          <w:sz w:val="20"/>
+          <w:szCs w:val="20"/>
+        </w:rPr>
+        <w:t xml:space="preserve">Figure 1 – </w:t>
+      </w:r>
+      <w:r>
+        <w:rPr>
+          <w:rFonts w:cs="Times New Roman"/>
+          <w:color w:val="00B0F0"/>
+          <w:sz w:val="20"/>
+          <w:szCs w:val="20"/>
+        </w:rPr>
+        <w:t>Original Class Diagram</w:t>
+      </w:r>
+    </w:p>
+    <w:p>
+      <w:pPr>
+        <w:pStyle w:val="Standard"/>
+        <w:spacing w:line="360" w:lineRule="auto"/>
+        <w:ind w:left="709"/>
+        <w:rPr>
+          <w:rFonts w:cs="Times New Roman"/>
+          <w:color w:val="00B0F0"/>
+          <w:sz w:val="20"/>
+          <w:szCs w:val="20"/>
+        </w:rPr>
+      </w:pPr>
+    </w:p>
+    <w:p>
+      <w:pPr>
+        <w:pStyle w:val="Standard"/>
+        <w:spacing w:line="360" w:lineRule="auto"/>
+        <w:jc w:val="both"/>
+        <w:rPr>
+          <w:rFonts w:ascii="Calibri" w:hAnsi="Calibri" w:cs="Calibri"/>
+        </w:rPr>
+      </w:pPr>
+      <w:r>
+        <w:rPr>
+          <w:rFonts w:ascii="Calibri" w:hAnsi="Calibri" w:cs="Calibri"/>
+        </w:rPr>
+        <w:t xml:space="preserve">This was revised throughout the software design process in order to facilitate cohesion and reduce coupling. The design has become slightly more complex </w:t>
+      </w:r>
+      <w:r>
+        <w:rPr>
+          <w:rFonts w:ascii="Calibri" w:hAnsi="Calibri" w:cs="Calibri"/>
+        </w:rPr>
+        <w:t>but allowed for separation of responsibilities across various aspects of the implementation. The new design is as follows</w:t>
+      </w:r>
+    </w:p>
+    <w:p>
+      <w:pPr>
+        <w:pStyle w:val="Standard"/>
+        <w:spacing w:line="360" w:lineRule="auto"/>
+        <w:jc w:val="both"/>
+        <w:rPr>
+          <w:rFonts w:ascii="Calibri" w:hAnsi="Calibri" w:cs="Calibri"/>
+        </w:rPr>
+      </w:pPr>
+      <w:r>
+        <w:rPr>
+          <w:rFonts w:ascii="Calibri" w:hAnsi="Calibri" w:cs="Calibri"/>
+        </w:rPr>
+        <w:pict>
+          <v:shape id="_x0000_i1026" type="#_x0000_t75" style="width:481.5pt;height:466.5pt">
+            <v:imagedata r:id="rId9" o:title="newClass"/>
+          </v:shape>
+        </w:pict>
+      </w:r>
+    </w:p>
+    <w:p>
+      <w:pPr>
+        <w:pStyle w:val="Standard"/>
+        <w:spacing w:line="360" w:lineRule="auto"/>
+        <w:ind w:left="709"/>
+        <w:rPr>
+          <w:rFonts w:cs="Times New Roman"/>
+          <w:color w:val="00B0F0"/>
+          <w:sz w:val="20"/>
+          <w:szCs w:val="20"/>
+        </w:rPr>
+      </w:pPr>
+      <w:r>
+        <w:rPr>
+          <w:rFonts w:cs="Times New Roman"/>
+          <w:color w:val="00B0F0"/>
+          <w:sz w:val="20"/>
+          <w:szCs w:val="20"/>
+        </w:rPr>
+        <w:t xml:space="preserve">Figure 1 – </w:t>
+      </w:r>
+      <w:r>
+        <w:rPr>
+          <w:rFonts w:cs="Times New Roman"/>
+          <w:color w:val="00B0F0"/>
+          <w:sz w:val="20"/>
+          <w:szCs w:val="20"/>
+        </w:rPr>
+        <w:t>Revised</w:t>
+      </w:r>
+      <w:r>
+        <w:rPr>
+          <w:rFonts w:cs="Times New Roman"/>
+          <w:color w:val="00B0F0"/>
+          <w:sz w:val="20"/>
+          <w:szCs w:val="20"/>
+        </w:rPr>
+        <w:t xml:space="preserve"> Class Diagram</w:t>
+      </w:r>
+    </w:p>
+    <w:p>
+      <w:pPr>
+        <w:pStyle w:val="Standard"/>
+        <w:spacing w:line="360" w:lineRule="auto"/>
+        <w:jc w:val="both"/>
+        <w:rPr>
+          <w:rFonts w:ascii="Calibri" w:hAnsi="Calibri" w:cs="Calibri"/>
+        </w:rPr>
+      </w:pPr>
+      <w:r>
+        <w:rPr>
+          <w:rFonts w:ascii="Calibri" w:hAnsi="Calibri" w:cs="Calibri"/>
+        </w:rPr>
+        <w:t>The tile types were separated into their respective subclasses of the Tile. The common methods and members were factored out so that the subsequent subclasses would be able to hold information crucial to that type of tile. For instance, in a hex game, each tile row needs to know if it is odd or even. Furthermore, slightly different algorithms were necessary for the same function in different tile types. In this case, the original can be overridden. This adds to a limiting of coupling b</w:t>
+      </w:r>
+      <w:r>
+        <w:rPr>
+          <w:rFonts w:ascii="Calibri" w:hAnsi="Calibri" w:cs="Calibri"/>
+        </w:rPr>
+        <w:t>etween tiles and the gameState.</w:t>
+      </w:r>
+      <w:r>
+        <w:rPr>
+          <w:rFonts w:ascii="Calibri" w:hAnsi="Calibri" w:cs="Calibri"/>
+        </w:rPr>
+        <w:t xml:space="preserve"> This design is much more efficient than the original class structure. The Game class has been extended to include more functionality</w:t>
+      </w:r>
+      <w:r>
+        <w:rPr>
+          <w:rFonts w:ascii="Calibri" w:hAnsi="Calibri" w:cs="Calibri"/>
+        </w:rPr>
+        <w:t>. A button class has been introduced to disconnect the Game class from the navigational aspects of the software. This is now handled separate from the game itself. Finally, the Game itself has been modified to hold all of the rules for the game in separate functions along with all of the information required for a game state. Each method pertains to a rule within the game and the members facilitate this.</w:t>
+      </w:r>
+      <w:bookmarkStart w:id="0" w:name="_GoBack"/>
+      <w:bookmarkEnd w:id="0"/>
+    </w:p>
+    <w:p>
+      <w:pPr>
+        <w:pStyle w:val="Standard"/>
+        <w:spacing w:line="360" w:lineRule="auto"/>
+        <w:jc w:val="both"/>
+        <w:rPr>
+          <w:rFonts w:ascii="Calibri" w:hAnsi="Calibri" w:cs="Calibri"/>
+        </w:rPr>
+      </w:pPr>
     </w:p>
     <w:p>
       <w:pPr>
@@ -710,6 +923,7 @@
           <w:sz w:val="32"/>
           <w:szCs w:val="32"/>
         </w:rPr>
+        <w:lastRenderedPageBreak/>
         <w:t>Software Architecture</w:t>
       </w:r>
     </w:p>
@@ -4751,7 +4965,7 @@
 </file>
 
 <file path=customXml/itemProps1.xml><?xml version="1.0" encoding="utf-8"?>
-<ds:datastoreItem xmlns:ds="http://schemas.openxmlformats.org/officeDocument/2006/customXml" ds:itemID="{72644FE0-5BE8-48CF-BEA5-2F78D0BDCE94}">
+<ds:datastoreItem xmlns:ds="http://schemas.openxmlformats.org/officeDocument/2006/customXml" ds:itemID="{1FFD833F-DA45-4599-9EB7-80B6846C9757}">
   <ds:schemaRefs>
     <ds:schemaRef ds:uri="http://schemas.openxmlformats.org/officeDocument/2006/bibliography"/>
   </ds:schemaRefs>

</xml_diff>